<commit_message>
Fix the bug that 'break'/'continue' statement can't work well in 'do-while'/'repeat-until' statement.
</commit_message>
<xml_diff>
--- a/x0Compiler/x0Grammar/x0Grammar.docx
+++ b/x0Compiler/x0Grammar/x0Grammar.docx
@@ -298,15 +298,20 @@
       </w:r>
     </w:p>
     <w:p>
-      <w:r>
-        <w:rPr>
-          <w:noProof/>
-        </w:rPr>
-        <w:drawing>
-          <wp:inline distT="0" distB="0" distL="0" distR="0" wp14:anchorId="2D3938F6" wp14:editId="074B0FA9">
-            <wp:extent cx="3904762" cy="1171429"/>
+      <w:pPr>
+        <w:rPr>
+          <w:rFonts w:hint="eastAsia"/>
+        </w:rPr>
+      </w:pPr>
+      <w:r>
+        <w:rPr>
+          <w:noProof/>
+        </w:rPr>
+        <w:drawing>
+          <wp:inline distT="0" distB="0" distL="0" distR="0" wp14:anchorId="44E86ECB" wp14:editId="23EF2AA7">
+            <wp:extent cx="4019048" cy="1171429"/>
             <wp:effectExtent l="0" t="0" r="635" b="0"/>
-            <wp:docPr id="25" name="图片 25"/>
+            <wp:docPr id="5" name="图片 5"/>
             <wp:cNvGraphicFramePr>
               <a:graphicFrameLocks xmlns:a="http://schemas.openxmlformats.org/drawingml/2006/main" noChangeAspect="1"/>
             </wp:cNvGraphicFramePr>
@@ -326,67 +331,24 @@
                   <pic:spPr>
                     <a:xfrm>
                       <a:off x="0" y="0"/>
-                      <a:ext cx="3904762" cy="1171429"/>
-                    </a:xfrm>
-                    <a:prstGeom prst="rect">
-                      <a:avLst/>
-                    </a:prstGeom>
-                  </pic:spPr>
-                </pic:pic>
-              </a:graphicData>
-            </a:graphic>
-          </wp:inline>
-        </w:drawing>
-      </w:r>
-    </w:p>
-    <w:p>
-      <w:r>
-        <w:rPr>
-          <w:noProof/>
-        </w:rPr>
-        <w:drawing>
-          <wp:inline distT="0" distB="0" distL="0" distR="0" wp14:anchorId="7D714CFC" wp14:editId="7EA35016">
-            <wp:extent cx="4247619" cy="1771429"/>
-            <wp:effectExtent l="0" t="0" r="635" b="635"/>
-            <wp:docPr id="26" name="图片 26"/>
-            <wp:cNvGraphicFramePr>
-              <a:graphicFrameLocks xmlns:a="http://schemas.openxmlformats.org/drawingml/2006/main" noChangeAspect="1"/>
-            </wp:cNvGraphicFramePr>
-            <a:graphic xmlns:a="http://schemas.openxmlformats.org/drawingml/2006/main">
-              <a:graphicData uri="http://schemas.openxmlformats.org/drawingml/2006/picture">
-                <pic:pic xmlns:pic="http://schemas.openxmlformats.org/drawingml/2006/picture">
-                  <pic:nvPicPr>
-                    <pic:cNvPr id="1" name=""/>
-                    <pic:cNvPicPr/>
-                  </pic:nvPicPr>
-                  <pic:blipFill>
-                    <a:blip r:embed="rId14"/>
-                    <a:stretch>
-                      <a:fillRect/>
-                    </a:stretch>
-                  </pic:blipFill>
-                  <pic:spPr>
-                    <a:xfrm>
-                      <a:off x="0" y="0"/>
-                      <a:ext cx="4247619" cy="1771429"/>
-                    </a:xfrm>
-                    <a:prstGeom prst="rect">
-                      <a:avLst/>
-                    </a:prstGeom>
-                  </pic:spPr>
-                </pic:pic>
-              </a:graphicData>
-            </a:graphic>
-          </wp:inline>
-        </w:drawing>
-      </w:r>
-    </w:p>
-    <w:p>
-      <w:r>
-        <w:rPr>
-          <w:noProof/>
-        </w:rPr>
-        <w:lastRenderedPageBreak/>
+                      <a:ext cx="4019048" cy="1171429"/>
+                    </a:xfrm>
+                    <a:prstGeom prst="rect">
+                      <a:avLst/>
+                    </a:prstGeom>
+                  </pic:spPr>
+                </pic:pic>
+              </a:graphicData>
+            </a:graphic>
+          </wp:inline>
+        </w:drawing>
+      </w:r>
+    </w:p>
+    <w:p>
+      <w:r>
+        <w:rPr>
+          <w:noProof/>
+        </w:rPr>
         <w:drawing>
           <wp:inline distT="0" distB="0" distL="0" distR="0" wp14:anchorId="57988048" wp14:editId="107E28A5">
             <wp:extent cx="3342857" cy="942857"/>
@@ -403,7 +365,7 @@
                     <pic:cNvPicPr/>
                   </pic:nvPicPr>
                   <pic:blipFill>
-                    <a:blip r:embed="rId15"/>
+                    <a:blip r:embed="rId14"/>
                     <a:stretch>
                       <a:fillRect/>
                     </a:stretch>
@@ -429,6 +391,7 @@
         <w:rPr>
           <w:noProof/>
         </w:rPr>
+        <w:lastRenderedPageBreak/>
         <w:drawing>
           <wp:inline distT="0" distB="0" distL="0" distR="0" wp14:anchorId="5CCC636F" wp14:editId="280F76E9">
             <wp:extent cx="2742857" cy="1723810"/>
@@ -445,7 +408,7 @@
                     <pic:cNvPicPr/>
                   </pic:nvPicPr>
                   <pic:blipFill>
-                    <a:blip r:embed="rId16"/>
+                    <a:blip r:embed="rId15"/>
                     <a:stretch>
                       <a:fillRect/>
                     </a:stretch>
@@ -487,7 +450,7 @@
                     <pic:cNvPicPr/>
                   </pic:nvPicPr>
                   <pic:blipFill>
-                    <a:blip r:embed="rId17"/>
+                    <a:blip r:embed="rId16"/>
                     <a:stretch>
                       <a:fillRect/>
                     </a:stretch>
@@ -513,7 +476,6 @@
         <w:rPr>
           <w:noProof/>
         </w:rPr>
-        <w:lastRenderedPageBreak/>
         <w:drawing>
           <wp:inline distT="0" distB="0" distL="0" distR="0" wp14:anchorId="4893AB30" wp14:editId="641B336A">
             <wp:extent cx="3257143" cy="1447619"/>
@@ -530,7 +492,7 @@
                     <pic:cNvPicPr/>
                   </pic:nvPicPr>
                   <pic:blipFill>
-                    <a:blip r:embed="rId18"/>
+                    <a:blip r:embed="rId17"/>
                     <a:stretch>
                       <a:fillRect/>
                     </a:stretch>
@@ -570,7 +532,7 @@
                     <pic:cNvPicPr/>
                   </pic:nvPicPr>
                   <pic:blipFill>
-                    <a:blip r:embed="rId19"/>
+                    <a:blip r:embed="rId18"/>
                     <a:stretch>
                       <a:fillRect/>
                     </a:stretch>
@@ -596,6 +558,7 @@
         <w:rPr>
           <w:noProof/>
         </w:rPr>
+        <w:lastRenderedPageBreak/>
         <w:drawing>
           <wp:inline distT="0" distB="0" distL="0" distR="0" wp14:anchorId="35898A81" wp14:editId="78933906">
             <wp:extent cx="3838095" cy="2276190"/>
@@ -612,6 +575,46 @@
                     <pic:cNvPicPr/>
                   </pic:nvPicPr>
                   <pic:blipFill>
+                    <a:blip r:embed="rId19"/>
+                    <a:stretch>
+                      <a:fillRect/>
+                    </a:stretch>
+                  </pic:blipFill>
+                  <pic:spPr>
+                    <a:xfrm>
+                      <a:off x="0" y="0"/>
+                      <a:ext cx="3838095" cy="2276190"/>
+                    </a:xfrm>
+                    <a:prstGeom prst="rect">
+                      <a:avLst/>
+                    </a:prstGeom>
+                  </pic:spPr>
+                </pic:pic>
+              </a:graphicData>
+            </a:graphic>
+          </wp:inline>
+        </w:drawing>
+      </w:r>
+      <w:r>
+        <w:rPr>
+          <w:noProof/>
+        </w:rPr>
+        <w:drawing>
+          <wp:inline distT="0" distB="0" distL="0" distR="0" wp14:anchorId="56F3C409" wp14:editId="60B469E1">
+            <wp:extent cx="4247619" cy="1771429"/>
+            <wp:effectExtent l="0" t="0" r="635" b="635"/>
+            <wp:docPr id="26" name="图片 26"/>
+            <wp:cNvGraphicFramePr>
+              <a:graphicFrameLocks xmlns:a="http://schemas.openxmlformats.org/drawingml/2006/main" noChangeAspect="1"/>
+            </wp:cNvGraphicFramePr>
+            <a:graphic xmlns:a="http://schemas.openxmlformats.org/drawingml/2006/main">
+              <a:graphicData uri="http://schemas.openxmlformats.org/drawingml/2006/picture">
+                <pic:pic xmlns:pic="http://schemas.openxmlformats.org/drawingml/2006/picture">
+                  <pic:nvPicPr>
+                    <pic:cNvPr id="1" name=""/>
+                    <pic:cNvPicPr/>
+                  </pic:nvPicPr>
+                  <pic:blipFill>
                     <a:blip r:embed="rId20"/>
                     <a:stretch>
                       <a:fillRect/>
@@ -620,18 +623,20 @@
                   <pic:spPr>
                     <a:xfrm>
                       <a:off x="0" y="0"/>
-                      <a:ext cx="3838095" cy="2276190"/>
-                    </a:xfrm>
-                    <a:prstGeom prst="rect">
-                      <a:avLst/>
-                    </a:prstGeom>
-                  </pic:spPr>
-                </pic:pic>
-              </a:graphicData>
-            </a:graphic>
-          </wp:inline>
-        </w:drawing>
-      </w:r>
+                      <a:ext cx="4247619" cy="1771429"/>
+                    </a:xfrm>
+                    <a:prstGeom prst="rect">
+                      <a:avLst/>
+                    </a:prstGeom>
+                  </pic:spPr>
+                </pic:pic>
+              </a:graphicData>
+            </a:graphic>
+          </wp:inline>
+        </w:drawing>
+      </w:r>
+      <w:bookmarkStart w:id="0" w:name="_GoBack"/>
+      <w:bookmarkEnd w:id="0"/>
     </w:p>
     <w:p>
       <w:r>
@@ -764,7 +769,6 @@
         <w:rPr>
           <w:noProof/>
         </w:rPr>
-        <w:lastRenderedPageBreak/>
         <w:drawing>
           <wp:inline distT="0" distB="0" distL="0" distR="0" wp14:anchorId="13487634" wp14:editId="5DEB6E93">
             <wp:extent cx="2704762" cy="895238"/>
@@ -807,6 +811,7 @@
         <w:rPr>
           <w:noProof/>
         </w:rPr>
+        <w:lastRenderedPageBreak/>
         <w:drawing>
           <wp:inline distT="0" distB="0" distL="0" distR="0" wp14:anchorId="0BBE60E4" wp14:editId="2197C5E0">
             <wp:extent cx="2761905" cy="1171429"/>
@@ -1018,8 +1023,6 @@
           </wp:inline>
         </w:drawing>
       </w:r>
-      <w:bookmarkStart w:id="0" w:name="_GoBack"/>
-      <w:bookmarkEnd w:id="0"/>
     </w:p>
     <w:p>
       <w:pPr>

</xml_diff>

<commit_message>
New function: support 2-dimension array.
</commit_message>
<xml_diff>
--- a/x0Compiler/x0Grammar/x0Grammar.docx
+++ b/x0Compiler/x0Grammar/x0Grammar.docx
@@ -92,10 +92,10 @@
           <w:noProof/>
         </w:rPr>
         <w:drawing>
-          <wp:inline distT="0" distB="0" distL="0" distR="0" wp14:anchorId="11AB33F1" wp14:editId="6FF4557A">
-            <wp:extent cx="4171429" cy="1171429"/>
-            <wp:effectExtent l="0" t="0" r="635" b="0"/>
-            <wp:docPr id="15" name="图片 15"/>
+          <wp:inline distT="0" distB="0" distL="0" distR="0" wp14:anchorId="538322F3" wp14:editId="21B40CAD">
+            <wp:extent cx="5274310" cy="1068070"/>
+            <wp:effectExtent l="0" t="0" r="2540" b="0"/>
+            <wp:docPr id="7" name="图片 7"/>
             <wp:cNvGraphicFramePr>
               <a:graphicFrameLocks xmlns:a="http://schemas.openxmlformats.org/drawingml/2006/main" noChangeAspect="1"/>
             </wp:cNvGraphicFramePr>
@@ -115,7 +115,7 @@
                   <pic:spPr>
                     <a:xfrm>
                       <a:off x="0" y="0"/>
-                      <a:ext cx="4171429" cy="1171429"/>
+                      <a:ext cx="5274310" cy="1068070"/>
                     </a:xfrm>
                     <a:prstGeom prst="rect">
                       <a:avLst/>
@@ -298,11 +298,6 @@
       </w:r>
     </w:p>
     <w:p>
-      <w:pPr>
-        <w:rPr>
-          <w:rFonts w:hint="eastAsia"/>
-        </w:rPr>
-      </w:pPr>
       <w:r>
         <w:rPr>
           <w:noProof/>
@@ -350,10 +345,10 @@
           <w:noProof/>
         </w:rPr>
         <w:drawing>
-          <wp:inline distT="0" distB="0" distL="0" distR="0" wp14:anchorId="57988048" wp14:editId="107E28A5">
-            <wp:extent cx="3342857" cy="942857"/>
-            <wp:effectExtent l="0" t="0" r="0" b="0"/>
-            <wp:docPr id="27" name="图片 27"/>
+          <wp:inline distT="0" distB="0" distL="0" distR="0" wp14:anchorId="631E4915" wp14:editId="4B7DBE45">
+            <wp:extent cx="5274310" cy="932180"/>
+            <wp:effectExtent l="0" t="0" r="2540" b="1270"/>
+            <wp:docPr id="9" name="图片 9"/>
             <wp:cNvGraphicFramePr>
               <a:graphicFrameLocks xmlns:a="http://schemas.openxmlformats.org/drawingml/2006/main" noChangeAspect="1"/>
             </wp:cNvGraphicFramePr>
@@ -373,18 +368,20 @@
                   <pic:spPr>
                     <a:xfrm>
                       <a:off x="0" y="0"/>
-                      <a:ext cx="3342857" cy="942857"/>
-                    </a:xfrm>
-                    <a:prstGeom prst="rect">
-                      <a:avLst/>
-                    </a:prstGeom>
-                  </pic:spPr>
-                </pic:pic>
-              </a:graphicData>
-            </a:graphic>
-          </wp:inline>
-        </w:drawing>
-      </w:r>
+                      <a:ext cx="5274310" cy="932180"/>
+                    </a:xfrm>
+                    <a:prstGeom prst="rect">
+                      <a:avLst/>
+                    </a:prstGeom>
+                  </pic:spPr>
+                </pic:pic>
+              </a:graphicData>
+            </a:graphic>
+          </wp:inline>
+        </w:drawing>
+      </w:r>
+      <w:bookmarkStart w:id="0" w:name="_GoBack"/>
+      <w:bookmarkEnd w:id="0"/>
     </w:p>
     <w:p>
       <w:r>
@@ -635,8 +632,6 @@
           </wp:inline>
         </w:drawing>
       </w:r>
-      <w:bookmarkStart w:id="0" w:name="_GoBack"/>
-      <w:bookmarkEnd w:id="0"/>
     </w:p>
     <w:p>
       <w:r>

</xml_diff>